<commit_message>
publicando imagens no dockerhub.
</commit_message>
<xml_diff>
--- a/0_Utilities/2_Commands/1_Commands.docx
+++ b/0_Utilities/2_Commands/1_Commands.docx
@@ -1,6 +1,6 @@
 
 <file path=word/document.xml><?xml version="1.0" encoding="utf-8"?>
-<w:document xmlns:wpc="http://schemas.microsoft.com/office/word/2010/wordprocessingCanvas" xmlns:cx="http://schemas.microsoft.com/office/drawing/2014/chartex" xmlns:cx1="http://schemas.microsoft.com/office/drawing/2015/9/8/chartex" xmlns:cx2="http://schemas.microsoft.com/office/drawing/2015/10/21/chartex" xmlns:cx3="http://schemas.microsoft.com/office/drawing/2016/5/9/chartex" xmlns:cx4="http://schemas.microsoft.com/office/drawing/2016/5/10/chartex" xmlns:cx5="http://schemas.microsoft.com/office/drawing/2016/5/11/chartex" xmlns:cx6="http://schemas.microsoft.com/office/drawing/2016/5/12/chartex" xmlns:cx7="http://schemas.microsoft.com/office/drawing/2016/5/13/chartex" xmlns:cx8="http://schemas.microsoft.com/office/drawing/2016/5/14/chartex" xmlns:mc="http://schemas.openxmlformats.org/markup-compatibility/2006" xmlns:aink="http://schemas.microsoft.com/office/drawing/2016/ink" xmlns:am3d="http://schemas.microsoft.com/office/drawing/2017/model3d" xmlns:o="urn:schemas-microsoft-com:office:office" xmlns:r="http://schemas.openxmlformats.org/officeDocument/2006/relationships" xmlns:m="http://schemas.openxmlformats.org/officeDocument/2006/math" xmlns:v="urn:schemas-microsoft-com:vml" xmlns:wp14="http://schemas.microsoft.com/office/word/2010/wordprocessingDrawing" xmlns:wp="http://schemas.openxmlformats.org/drawingml/2006/wordprocessingDrawing" xmlns:w10="urn:schemas-microsoft-com:office:word" xmlns:w="http://schemas.openxmlformats.org/wordprocessingml/2006/main" xmlns:w14="http://schemas.microsoft.com/office/word/2010/wordml" xmlns:w15="http://schemas.microsoft.com/office/word/2012/wordml" xmlns:w16cex="http://schemas.microsoft.com/office/word/2018/wordml/cex" xmlns:w16cid="http://schemas.microsoft.com/office/word/2016/wordml/cid" xmlns:w16="http://schemas.microsoft.com/office/word/2018/wordml" xmlns:w16sdtdh="http://schemas.microsoft.com/office/word/2020/wordml/sdtdatahash" xmlns:w16se="http://schemas.microsoft.com/office/word/2015/wordml/symex" xmlns:wpg="http://schemas.microsoft.com/office/word/2010/wordprocessingGroup" xmlns:wpi="http://schemas.microsoft.com/office/word/2010/wordprocessingInk" xmlns:wne="http://schemas.microsoft.com/office/word/2006/wordml" xmlns:wps="http://schemas.microsoft.com/office/word/2010/wordprocessingShape" mc:Ignorable="w14 w15 w16se w16cid w16 w16cex w16sdtdh wp14">
+<w:document xmlns:wpc="http://schemas.microsoft.com/office/word/2010/wordprocessingCanvas" xmlns:cx="http://schemas.microsoft.com/office/drawing/2014/chartex" xmlns:cx1="http://schemas.microsoft.com/office/drawing/2015/9/8/chartex" xmlns:cx2="http://schemas.microsoft.com/office/drawing/2015/10/21/chartex" xmlns:cx3="http://schemas.microsoft.com/office/drawing/2016/5/9/chartex" xmlns:cx4="http://schemas.microsoft.com/office/drawing/2016/5/10/chartex" xmlns:cx5="http://schemas.microsoft.com/office/drawing/2016/5/11/chartex" xmlns:cx6="http://schemas.microsoft.com/office/drawing/2016/5/12/chartex" xmlns:cx7="http://schemas.microsoft.com/office/drawing/2016/5/13/chartex" xmlns:cx8="http://schemas.microsoft.com/office/drawing/2016/5/14/chartex" xmlns:mc="http://schemas.openxmlformats.org/markup-compatibility/2006" xmlns:aink="http://schemas.microsoft.com/office/drawing/2016/ink" xmlns:am3d="http://schemas.microsoft.com/office/drawing/2017/model3d" xmlns:o="urn:schemas-microsoft-com:office:office" xmlns:oel="http://schemas.microsoft.com/office/2019/extlst" xmlns:r="http://schemas.openxmlformats.org/officeDocument/2006/relationships" xmlns:m="http://schemas.openxmlformats.org/officeDocument/2006/math" xmlns:v="urn:schemas-microsoft-com:vml" xmlns:wp14="http://schemas.microsoft.com/office/word/2010/wordprocessingDrawing" xmlns:wp="http://schemas.openxmlformats.org/drawingml/2006/wordprocessingDrawing" xmlns:w10="urn:schemas-microsoft-com:office:word" xmlns:w="http://schemas.openxmlformats.org/wordprocessingml/2006/main" xmlns:w14="http://schemas.microsoft.com/office/word/2010/wordml" xmlns:w15="http://schemas.microsoft.com/office/word/2012/wordml" xmlns:w16cex="http://schemas.microsoft.com/office/word/2018/wordml/cex" xmlns:w16cid="http://schemas.microsoft.com/office/word/2016/wordml/cid" xmlns:w16="http://schemas.microsoft.com/office/word/2018/wordml" xmlns:w16sdtdh="http://schemas.microsoft.com/office/word/2020/wordml/sdtdatahash" xmlns:w16se="http://schemas.microsoft.com/office/word/2015/wordml/symex" xmlns:wpg="http://schemas.microsoft.com/office/word/2010/wordprocessingGroup" xmlns:wpi="http://schemas.microsoft.com/office/word/2010/wordprocessingInk" xmlns:wne="http://schemas.microsoft.com/office/word/2006/wordml" xmlns:wps="http://schemas.microsoft.com/office/word/2010/wordprocessingShape" mc:Ignorable="w14 w15 w16se w16cid w16 w16cex w16sdtdh wp14">
   <w:background w:color="FFFFFF" w:themeColor="background1"/>
   <w:body>
     <w:p>
@@ -1278,25 +1278,7 @@
           <w:szCs w:val="32"/>
           <w:lang w:val="pt-BR"/>
         </w:rPr>
-        <w:t xml:space="preserve">O </w:t>
-      </w:r>
-      <w:proofErr w:type="spellStart"/>
-      <w:r>
-        <w:rPr>
-          <w:sz w:val="32"/>
-          <w:szCs w:val="32"/>
-          <w:lang w:val="pt-BR"/>
-        </w:rPr>
-        <w:t>dockerfile</w:t>
-      </w:r>
-      <w:proofErr w:type="spellEnd"/>
-      <w:r>
-        <w:rPr>
-          <w:sz w:val="32"/>
-          <w:szCs w:val="32"/>
-          <w:lang w:val="pt-BR"/>
-        </w:rPr>
-        <w:t xml:space="preserve"> é um a</w:t>
+        <w:t>O dockerfile é um a</w:t>
       </w:r>
       <w:r>
         <w:rPr>
@@ -1348,25 +1330,7 @@
           <w:szCs w:val="32"/>
           <w:lang w:val="pt-BR"/>
         </w:rPr>
-        <w:t xml:space="preserve">inário que inclui todos os requisitos para a criação e execução de único contêiner do </w:t>
-      </w:r>
-      <w:proofErr w:type="spellStart"/>
-      <w:r>
-        <w:rPr>
-          <w:sz w:val="32"/>
-          <w:szCs w:val="32"/>
-          <w:lang w:val="pt-BR"/>
-        </w:rPr>
-        <w:t>docker</w:t>
-      </w:r>
-      <w:proofErr w:type="spellEnd"/>
-      <w:r>
-        <w:rPr>
-          <w:sz w:val="32"/>
-          <w:szCs w:val="32"/>
-          <w:lang w:val="pt-BR"/>
-        </w:rPr>
-        <w:t>, bem como metadados que descrevem suas necessidades e capacidades, incluindo o código do aplicativo dentro do contêiner e suas configurações.</w:t>
+        <w:t>inário que inclui todos os requisitos para a criação e execução de único contêiner do docker, bem como metadados que descrevem suas necessidades e capacidades, incluindo o código do aplicativo dentro do contêiner e suas configurações.</w:t>
       </w:r>
     </w:p>
     <w:p>
@@ -1725,24 +1689,14 @@
       <w:r>
         <w:t xml:space="preserve">Figura </w:t>
       </w:r>
-      <w:r>
-        <w:fldChar w:fldCharType="begin"/>
-      </w:r>
-      <w:r>
-        <w:instrText xml:space="preserve"> SEQ Figura \* ARABIC </w:instrText>
-      </w:r>
-      <w:r>
-        <w:fldChar w:fldCharType="separate"/>
-      </w:r>
-      <w:r>
-        <w:rPr>
-          <w:noProof/>
-        </w:rPr>
-        <w:t>1</w:t>
-      </w:r>
-      <w:r>
-        <w:fldChar w:fldCharType="end"/>
-      </w:r>
+      <w:fldSimple w:instr=" SEQ Figura \* ARABIC ">
+        <w:r>
+          <w:rPr>
+            <w:noProof/>
+          </w:rPr>
+          <w:t>1</w:t>
+        </w:r>
+      </w:fldSimple>
       <w:r>
         <w:t>: Processo de builder</w:t>
       </w:r>
@@ -2390,29 +2344,7 @@
                 <w:u w:val="none"/>
                 <w:lang w:val="pt-BR"/>
               </w:rPr>
-              <w:t xml:space="preserve">Significa o diretório atual, onde está o </w:t>
-            </w:r>
-            <w:proofErr w:type="spellStart"/>
-            <w:r>
-              <w:rPr>
-                <w:rStyle w:val="Hyperlink"/>
-                <w:color w:val="auto"/>
-                <w:szCs w:val="24"/>
-                <w:u w:val="none"/>
-                <w:lang w:val="pt-BR"/>
-              </w:rPr>
-              <w:t>dockerfile</w:t>
-            </w:r>
-            <w:proofErr w:type="spellEnd"/>
-            <w:r>
-              <w:rPr>
-                <w:rStyle w:val="Hyperlink"/>
-                <w:color w:val="auto"/>
-                <w:szCs w:val="24"/>
-                <w:u w:val="none"/>
-                <w:lang w:val="pt-BR"/>
-              </w:rPr>
-              <w:t>.</w:t>
+              <w:t>Significa o diretório atual, onde está o dockerfile.</w:t>
             </w:r>
           </w:p>
         </w:tc>
@@ -2779,18 +2711,7 @@
           <w:u w:val="none"/>
           <w:lang w:val="en-US"/>
         </w:rPr>
-        <w:t>)</w:t>
-      </w:r>
-      <w:r>
-        <w:rPr>
-          <w:rStyle w:val="Hyperlink"/>
-          <w:color w:val="FF0000"/>
-          <w:sz w:val="32"/>
-          <w:szCs w:val="32"/>
-          <w:u w:val="none"/>
-          <w:lang w:val="en-US"/>
-        </w:rPr>
-        <w:t xml:space="preserve"> </w:t>
+        <w:t xml:space="preserve">) </w:t>
       </w:r>
       <w:r>
         <w:rPr>
@@ -2801,18 +2722,7 @@
           <w:u w:val="none"/>
           <w:lang w:val="en-US"/>
         </w:rPr>
-        <w:t>40509477</w:t>
-      </w:r>
-      <w:r>
-        <w:rPr>
-          <w:rStyle w:val="Hyperlink"/>
-          <w:color w:val="auto"/>
-          <w:sz w:val="32"/>
-          <w:szCs w:val="32"/>
-          <w:u w:val="none"/>
-          <w:lang w:val="en-US"/>
-        </w:rPr>
-        <w:t>(</w:t>
+        <w:t>40509477(</w:t>
       </w:r>
       <w:r>
         <w:rPr>
@@ -2924,6 +2834,101 @@
         <w:t>docker push 40509477/debian:1.0</w:t>
       </w:r>
     </w:p>
+    <w:p>
+      <w:pPr>
+        <w:rPr>
+          <w:rStyle w:val="Hyperlink"/>
+          <w:color w:val="auto"/>
+          <w:sz w:val="32"/>
+          <w:szCs w:val="32"/>
+          <w:u w:val="none"/>
+          <w:lang w:val="en-US"/>
+        </w:rPr>
+      </w:pPr>
+    </w:p>
+    <w:p>
+      <w:pPr>
+        <w:rPr>
+          <w:rStyle w:val="Hyperlink"/>
+          <w:color w:val="auto"/>
+          <w:sz w:val="32"/>
+          <w:szCs w:val="32"/>
+          <w:u w:val="none"/>
+          <w:lang w:val="en-US"/>
+        </w:rPr>
+      </w:pPr>
+    </w:p>
+    <w:p>
+      <w:pPr>
+        <w:rPr>
+          <w:rStyle w:val="Hyperlink"/>
+          <w:color w:val="auto"/>
+          <w:sz w:val="32"/>
+          <w:szCs w:val="32"/>
+          <w:u w:val="none"/>
+          <w:lang w:val="en-US"/>
+        </w:rPr>
+      </w:pPr>
+      <w:r>
+        <w:rPr>
+          <w:rStyle w:val="Hyperlink"/>
+          <w:noProof/>
+          <w:color w:val="auto"/>
+          <w:sz w:val="32"/>
+          <w:szCs w:val="32"/>
+          <w:u w:val="none"/>
+          <w:lang w:val="en-US"/>
+        </w:rPr>
+        <w:drawing>
+          <wp:inline distT="0" distB="0" distL="0" distR="0" wp14:anchorId="72750A71" wp14:editId="6A0E1EF2">
+            <wp:extent cx="6642100" cy="3738245"/>
+            <wp:effectExtent l="0" t="0" r="6350" b="0"/>
+            <wp:docPr id="8" name="Imagem 8"/>
+            <wp:cNvGraphicFramePr>
+              <a:graphicFrameLocks xmlns:a="http://schemas.openxmlformats.org/drawingml/2006/main" noChangeAspect="1"/>
+            </wp:cNvGraphicFramePr>
+            <a:graphic xmlns:a="http://schemas.openxmlformats.org/drawingml/2006/main">
+              <a:graphicData uri="http://schemas.openxmlformats.org/drawingml/2006/picture">
+                <pic:pic xmlns:pic="http://schemas.openxmlformats.org/drawingml/2006/picture">
+                  <pic:nvPicPr>
+                    <pic:cNvPr id="0" name="Picture 1"/>
+                    <pic:cNvPicPr>
+                      <a:picLocks noChangeAspect="1" noChangeArrowheads="1"/>
+                    </pic:cNvPicPr>
+                  </pic:nvPicPr>
+                  <pic:blipFill>
+                    <a:blip r:embed="rId18">
+                      <a:extLst>
+                        <a:ext uri="{28A0092B-C50C-407E-A947-70E740481C1C}">
+                          <a14:useLocalDpi xmlns:a14="http://schemas.microsoft.com/office/drawing/2010/main" val="0"/>
+                        </a:ext>
+                      </a:extLst>
+                    </a:blip>
+                    <a:srcRect/>
+                    <a:stretch>
+                      <a:fillRect/>
+                    </a:stretch>
+                  </pic:blipFill>
+                  <pic:spPr bwMode="auto">
+                    <a:xfrm>
+                      <a:off x="0" y="0"/>
+                      <a:ext cx="6642100" cy="3738245"/>
+                    </a:xfrm>
+                    <a:prstGeom prst="rect">
+                      <a:avLst/>
+                    </a:prstGeom>
+                    <a:noFill/>
+                    <a:ln>
+                      <a:noFill/>
+                    </a:ln>
+                  </pic:spPr>
+                </pic:pic>
+              </a:graphicData>
+            </a:graphic>
+          </wp:inline>
+        </w:drawing>
+      </w:r>
+    </w:p>
     <w:sectPr>
       <w:pgSz w:w="11906" w:h="16838" w:code="9"/>
       <w:pgMar w:top="720" w:right="720" w:bottom="720" w:left="720" w:header="288" w:footer="720" w:gutter="0"/>
@@ -2936,7 +2941,7 @@
 </file>
 
 <file path=word/endnotes.xml><?xml version="1.0" encoding="utf-8"?>
-<w:endnotes xmlns:wpc="http://schemas.microsoft.com/office/word/2010/wordprocessingCanvas" xmlns:cx="http://schemas.microsoft.com/office/drawing/2014/chartex" xmlns:cx1="http://schemas.microsoft.com/office/drawing/2015/9/8/chartex" xmlns:cx2="http://schemas.microsoft.com/office/drawing/2015/10/21/chartex" xmlns:cx3="http://schemas.microsoft.com/office/drawing/2016/5/9/chartex" xmlns:cx4="http://schemas.microsoft.com/office/drawing/2016/5/10/chartex" xmlns:cx5="http://schemas.microsoft.com/office/drawing/2016/5/11/chartex" xmlns:cx6="http://schemas.microsoft.com/office/drawing/2016/5/12/chartex" xmlns:cx7="http://schemas.microsoft.com/office/drawing/2016/5/13/chartex" xmlns:cx8="http://schemas.microsoft.com/office/drawing/2016/5/14/chartex" xmlns:mc="http://schemas.openxmlformats.org/markup-compatibility/2006" xmlns:aink="http://schemas.microsoft.com/office/drawing/2016/ink" xmlns:am3d="http://schemas.microsoft.com/office/drawing/2017/model3d" xmlns:o="urn:schemas-microsoft-com:office:office" xmlns:r="http://schemas.openxmlformats.org/officeDocument/2006/relationships" xmlns:m="http://schemas.openxmlformats.org/officeDocument/2006/math" xmlns:v="urn:schemas-microsoft-com:vml" xmlns:wp14="http://schemas.microsoft.com/office/word/2010/wordprocessingDrawing" xmlns:wp="http://schemas.openxmlformats.org/drawingml/2006/wordprocessingDrawing" xmlns:w10="urn:schemas-microsoft-com:office:word" xmlns:w="http://schemas.openxmlformats.org/wordprocessingml/2006/main" xmlns:w14="http://schemas.microsoft.com/office/word/2010/wordml" xmlns:w15="http://schemas.microsoft.com/office/word/2012/wordml" xmlns:w16cex="http://schemas.microsoft.com/office/word/2018/wordml/cex" xmlns:w16cid="http://schemas.microsoft.com/office/word/2016/wordml/cid" xmlns:w16="http://schemas.microsoft.com/office/word/2018/wordml" xmlns:w16sdtdh="http://schemas.microsoft.com/office/word/2020/wordml/sdtdatahash" xmlns:w16se="http://schemas.microsoft.com/office/word/2015/wordml/symex" xmlns:wpg="http://schemas.microsoft.com/office/word/2010/wordprocessingGroup" xmlns:wpi="http://schemas.microsoft.com/office/word/2010/wordprocessingInk" xmlns:wne="http://schemas.microsoft.com/office/word/2006/wordml" xmlns:wps="http://schemas.microsoft.com/office/word/2010/wordprocessingShape" mc:Ignorable="w14 w15 w16se w16cid w16 w16cex w16sdtdh wp14">
+<w:endnotes xmlns:wpc="http://schemas.microsoft.com/office/word/2010/wordprocessingCanvas" xmlns:cx="http://schemas.microsoft.com/office/drawing/2014/chartex" xmlns:cx1="http://schemas.microsoft.com/office/drawing/2015/9/8/chartex" xmlns:cx2="http://schemas.microsoft.com/office/drawing/2015/10/21/chartex" xmlns:cx3="http://schemas.microsoft.com/office/drawing/2016/5/9/chartex" xmlns:cx4="http://schemas.microsoft.com/office/drawing/2016/5/10/chartex" xmlns:cx5="http://schemas.microsoft.com/office/drawing/2016/5/11/chartex" xmlns:cx6="http://schemas.microsoft.com/office/drawing/2016/5/12/chartex" xmlns:cx7="http://schemas.microsoft.com/office/drawing/2016/5/13/chartex" xmlns:cx8="http://schemas.microsoft.com/office/drawing/2016/5/14/chartex" xmlns:mc="http://schemas.openxmlformats.org/markup-compatibility/2006" xmlns:aink="http://schemas.microsoft.com/office/drawing/2016/ink" xmlns:am3d="http://schemas.microsoft.com/office/drawing/2017/model3d" xmlns:o="urn:schemas-microsoft-com:office:office" xmlns:oel="http://schemas.microsoft.com/office/2019/extlst" xmlns:r="http://schemas.openxmlformats.org/officeDocument/2006/relationships" xmlns:m="http://schemas.openxmlformats.org/officeDocument/2006/math" xmlns:v="urn:schemas-microsoft-com:vml" xmlns:wp14="http://schemas.microsoft.com/office/word/2010/wordprocessingDrawing" xmlns:wp="http://schemas.openxmlformats.org/drawingml/2006/wordprocessingDrawing" xmlns:w10="urn:schemas-microsoft-com:office:word" xmlns:w="http://schemas.openxmlformats.org/wordprocessingml/2006/main" xmlns:w14="http://schemas.microsoft.com/office/word/2010/wordml" xmlns:w15="http://schemas.microsoft.com/office/word/2012/wordml" xmlns:w16cex="http://schemas.microsoft.com/office/word/2018/wordml/cex" xmlns:w16cid="http://schemas.microsoft.com/office/word/2016/wordml/cid" xmlns:w16="http://schemas.microsoft.com/office/word/2018/wordml" xmlns:w16sdtdh="http://schemas.microsoft.com/office/word/2020/wordml/sdtdatahash" xmlns:w16se="http://schemas.microsoft.com/office/word/2015/wordml/symex" xmlns:wpg="http://schemas.microsoft.com/office/word/2010/wordprocessingGroup" xmlns:wpi="http://schemas.microsoft.com/office/word/2010/wordprocessingInk" xmlns:wne="http://schemas.microsoft.com/office/word/2006/wordml" xmlns:wps="http://schemas.microsoft.com/office/word/2010/wordprocessingShape" mc:Ignorable="w14 w15 w16se w16cid w16 w16cex w16sdtdh wp14">
   <w:endnote w:type="separator" w:id="-1">
     <w:p>
       <w:pPr>
@@ -2968,7 +2973,7 @@
 </file>
 
 <file path=word/footnotes.xml><?xml version="1.0" encoding="utf-8"?>
-<w:footnotes xmlns:wpc="http://schemas.microsoft.com/office/word/2010/wordprocessingCanvas" xmlns:cx="http://schemas.microsoft.com/office/drawing/2014/chartex" xmlns:cx1="http://schemas.microsoft.com/office/drawing/2015/9/8/chartex" xmlns:cx2="http://schemas.microsoft.com/office/drawing/2015/10/21/chartex" xmlns:cx3="http://schemas.microsoft.com/office/drawing/2016/5/9/chartex" xmlns:cx4="http://schemas.microsoft.com/office/drawing/2016/5/10/chartex" xmlns:cx5="http://schemas.microsoft.com/office/drawing/2016/5/11/chartex" xmlns:cx6="http://schemas.microsoft.com/office/drawing/2016/5/12/chartex" xmlns:cx7="http://schemas.microsoft.com/office/drawing/2016/5/13/chartex" xmlns:cx8="http://schemas.microsoft.com/office/drawing/2016/5/14/chartex" xmlns:mc="http://schemas.openxmlformats.org/markup-compatibility/2006" xmlns:aink="http://schemas.microsoft.com/office/drawing/2016/ink" xmlns:am3d="http://schemas.microsoft.com/office/drawing/2017/model3d" xmlns:o="urn:schemas-microsoft-com:office:office" xmlns:r="http://schemas.openxmlformats.org/officeDocument/2006/relationships" xmlns:m="http://schemas.openxmlformats.org/officeDocument/2006/math" xmlns:v="urn:schemas-microsoft-com:vml" xmlns:wp14="http://schemas.microsoft.com/office/word/2010/wordprocessingDrawing" xmlns:wp="http://schemas.openxmlformats.org/drawingml/2006/wordprocessingDrawing" xmlns:w10="urn:schemas-microsoft-com:office:word" xmlns:w="http://schemas.openxmlformats.org/wordprocessingml/2006/main" xmlns:w14="http://schemas.microsoft.com/office/word/2010/wordml" xmlns:w15="http://schemas.microsoft.com/office/word/2012/wordml" xmlns:w16cex="http://schemas.microsoft.com/office/word/2018/wordml/cex" xmlns:w16cid="http://schemas.microsoft.com/office/word/2016/wordml/cid" xmlns:w16="http://schemas.microsoft.com/office/word/2018/wordml" xmlns:w16sdtdh="http://schemas.microsoft.com/office/word/2020/wordml/sdtdatahash" xmlns:w16se="http://schemas.microsoft.com/office/word/2015/wordml/symex" xmlns:wpg="http://schemas.microsoft.com/office/word/2010/wordprocessingGroup" xmlns:wpi="http://schemas.microsoft.com/office/word/2010/wordprocessingInk" xmlns:wne="http://schemas.microsoft.com/office/word/2006/wordml" xmlns:wps="http://schemas.microsoft.com/office/word/2010/wordprocessingShape" mc:Ignorable="w14 w15 w16se w16cid w16 w16cex w16sdtdh wp14">
+<w:footnotes xmlns:wpc="http://schemas.microsoft.com/office/word/2010/wordprocessingCanvas" xmlns:cx="http://schemas.microsoft.com/office/drawing/2014/chartex" xmlns:cx1="http://schemas.microsoft.com/office/drawing/2015/9/8/chartex" xmlns:cx2="http://schemas.microsoft.com/office/drawing/2015/10/21/chartex" xmlns:cx3="http://schemas.microsoft.com/office/drawing/2016/5/9/chartex" xmlns:cx4="http://schemas.microsoft.com/office/drawing/2016/5/10/chartex" xmlns:cx5="http://schemas.microsoft.com/office/drawing/2016/5/11/chartex" xmlns:cx6="http://schemas.microsoft.com/office/drawing/2016/5/12/chartex" xmlns:cx7="http://schemas.microsoft.com/office/drawing/2016/5/13/chartex" xmlns:cx8="http://schemas.microsoft.com/office/drawing/2016/5/14/chartex" xmlns:mc="http://schemas.openxmlformats.org/markup-compatibility/2006" xmlns:aink="http://schemas.microsoft.com/office/drawing/2016/ink" xmlns:am3d="http://schemas.microsoft.com/office/drawing/2017/model3d" xmlns:o="urn:schemas-microsoft-com:office:office" xmlns:oel="http://schemas.microsoft.com/office/2019/extlst" xmlns:r="http://schemas.openxmlformats.org/officeDocument/2006/relationships" xmlns:m="http://schemas.openxmlformats.org/officeDocument/2006/math" xmlns:v="urn:schemas-microsoft-com:vml" xmlns:wp14="http://schemas.microsoft.com/office/word/2010/wordprocessingDrawing" xmlns:wp="http://schemas.openxmlformats.org/drawingml/2006/wordprocessingDrawing" xmlns:w10="urn:schemas-microsoft-com:office:word" xmlns:w="http://schemas.openxmlformats.org/wordprocessingml/2006/main" xmlns:w14="http://schemas.microsoft.com/office/word/2010/wordml" xmlns:w15="http://schemas.microsoft.com/office/word/2012/wordml" xmlns:w16cex="http://schemas.microsoft.com/office/word/2018/wordml/cex" xmlns:w16cid="http://schemas.microsoft.com/office/word/2016/wordml/cid" xmlns:w16="http://schemas.microsoft.com/office/word/2018/wordml" xmlns:w16sdtdh="http://schemas.microsoft.com/office/word/2020/wordml/sdtdatahash" xmlns:w16se="http://schemas.microsoft.com/office/word/2015/wordml/symex" xmlns:wpg="http://schemas.microsoft.com/office/word/2010/wordprocessingGroup" xmlns:wpi="http://schemas.microsoft.com/office/word/2010/wordprocessingInk" xmlns:wne="http://schemas.microsoft.com/office/word/2006/wordml" xmlns:wps="http://schemas.microsoft.com/office/word/2010/wordprocessingShape" mc:Ignorable="w14 w15 w16se w16cid w16 w16cex w16sdtdh wp14">
   <w:footnote w:type="separator" w:id="-1">
     <w:p>
       <w:pPr>
@@ -3000,7 +3005,7 @@
 </file>
 
 <file path=word/numbering.xml><?xml version="1.0" encoding="utf-8"?>
-<w:numbering xmlns:wpc="http://schemas.microsoft.com/office/word/2010/wordprocessingCanvas" xmlns:cx="http://schemas.microsoft.com/office/drawing/2014/chartex" xmlns:cx1="http://schemas.microsoft.com/office/drawing/2015/9/8/chartex" xmlns:cx2="http://schemas.microsoft.com/office/drawing/2015/10/21/chartex" xmlns:cx3="http://schemas.microsoft.com/office/drawing/2016/5/9/chartex" xmlns:cx4="http://schemas.microsoft.com/office/drawing/2016/5/10/chartex" xmlns:cx5="http://schemas.microsoft.com/office/drawing/2016/5/11/chartex" xmlns:cx6="http://schemas.microsoft.com/office/drawing/2016/5/12/chartex" xmlns:cx7="http://schemas.microsoft.com/office/drawing/2016/5/13/chartex" xmlns:cx8="http://schemas.microsoft.com/office/drawing/2016/5/14/chartex" xmlns:mc="http://schemas.openxmlformats.org/markup-compatibility/2006" xmlns:aink="http://schemas.microsoft.com/office/drawing/2016/ink" xmlns:am3d="http://schemas.microsoft.com/office/drawing/2017/model3d" xmlns:o="urn:schemas-microsoft-com:office:office" xmlns:r="http://schemas.openxmlformats.org/officeDocument/2006/relationships" xmlns:m="http://schemas.openxmlformats.org/officeDocument/2006/math" xmlns:v="urn:schemas-microsoft-com:vml" xmlns:wp14="http://schemas.microsoft.com/office/word/2010/wordprocessingDrawing" xmlns:wp="http://schemas.openxmlformats.org/drawingml/2006/wordprocessingDrawing" xmlns:w10="urn:schemas-microsoft-com:office:word" xmlns:w="http://schemas.openxmlformats.org/wordprocessingml/2006/main" xmlns:w14="http://schemas.microsoft.com/office/word/2010/wordml" xmlns:w15="http://schemas.microsoft.com/office/word/2012/wordml" xmlns:w16cex="http://schemas.microsoft.com/office/word/2018/wordml/cex" xmlns:w16cid="http://schemas.microsoft.com/office/word/2016/wordml/cid" xmlns:w16="http://schemas.microsoft.com/office/word/2018/wordml" xmlns:w16sdtdh="http://schemas.microsoft.com/office/word/2020/wordml/sdtdatahash" xmlns:w16se="http://schemas.microsoft.com/office/word/2015/wordml/symex" xmlns:wpg="http://schemas.microsoft.com/office/word/2010/wordprocessingGroup" xmlns:wpi="http://schemas.microsoft.com/office/word/2010/wordprocessingInk" xmlns:wne="http://schemas.microsoft.com/office/word/2006/wordml" xmlns:wps="http://schemas.microsoft.com/office/word/2010/wordprocessingShape" mc:Ignorable="w14 w15 w16se w16cid w16 w16cex w16sdtdh wp14">
+<w:numbering xmlns:wpc="http://schemas.microsoft.com/office/word/2010/wordprocessingCanvas" xmlns:cx="http://schemas.microsoft.com/office/drawing/2014/chartex" xmlns:cx1="http://schemas.microsoft.com/office/drawing/2015/9/8/chartex" xmlns:cx2="http://schemas.microsoft.com/office/drawing/2015/10/21/chartex" xmlns:cx3="http://schemas.microsoft.com/office/drawing/2016/5/9/chartex" xmlns:cx4="http://schemas.microsoft.com/office/drawing/2016/5/10/chartex" xmlns:cx5="http://schemas.microsoft.com/office/drawing/2016/5/11/chartex" xmlns:cx6="http://schemas.microsoft.com/office/drawing/2016/5/12/chartex" xmlns:cx7="http://schemas.microsoft.com/office/drawing/2016/5/13/chartex" xmlns:cx8="http://schemas.microsoft.com/office/drawing/2016/5/14/chartex" xmlns:mc="http://schemas.openxmlformats.org/markup-compatibility/2006" xmlns:aink="http://schemas.microsoft.com/office/drawing/2016/ink" xmlns:am3d="http://schemas.microsoft.com/office/drawing/2017/model3d" xmlns:o="urn:schemas-microsoft-com:office:office" xmlns:oel="http://schemas.microsoft.com/office/2019/extlst" xmlns:r="http://schemas.openxmlformats.org/officeDocument/2006/relationships" xmlns:m="http://schemas.openxmlformats.org/officeDocument/2006/math" xmlns:v="urn:schemas-microsoft-com:vml" xmlns:wp14="http://schemas.microsoft.com/office/word/2010/wordprocessingDrawing" xmlns:wp="http://schemas.openxmlformats.org/drawingml/2006/wordprocessingDrawing" xmlns:w10="urn:schemas-microsoft-com:office:word" xmlns:w="http://schemas.openxmlformats.org/wordprocessingml/2006/main" xmlns:w14="http://schemas.microsoft.com/office/word/2010/wordml" xmlns:w15="http://schemas.microsoft.com/office/word/2012/wordml" xmlns:w16cex="http://schemas.microsoft.com/office/word/2018/wordml/cex" xmlns:w16cid="http://schemas.microsoft.com/office/word/2016/wordml/cid" xmlns:w16="http://schemas.microsoft.com/office/word/2018/wordml" xmlns:w16sdtdh="http://schemas.microsoft.com/office/word/2020/wordml/sdtdatahash" xmlns:w16se="http://schemas.microsoft.com/office/word/2015/wordml/symex" xmlns:wpg="http://schemas.microsoft.com/office/word/2010/wordprocessingGroup" xmlns:wpi="http://schemas.microsoft.com/office/word/2010/wordprocessingInk" xmlns:wne="http://schemas.microsoft.com/office/word/2006/wordml" xmlns:wps="http://schemas.microsoft.com/office/word/2010/wordprocessingShape" mc:Ignorable="w14 w15 w16se w16cid w16 w16cex w16sdtdh wp14">
   <w:abstractNum w:abstractNumId="0" w15:restartNumberingAfterBreak="0">
     <w:nsid w:val="FFFFFF7C"/>
     <w:multiLevelType w:val="singleLevel"/>
@@ -30300,6 +30305,10 @@
 </file>
 
 <file path=customXml/item1.xml><?xml version="1.0" encoding="utf-8"?>
+<b:Sources xmlns:b="http://schemas.openxmlformats.org/officeDocument/2006/bibliography" xmlns="http://schemas.openxmlformats.org/officeDocument/2006/bibliography" SelectedStyle="\APASixthEditionOfficeOnline.xsl" StyleName="APA" Version="6"/>
+</file>
+
+<file path=customXml/item2.xml><?xml version="1.0" encoding="utf-8"?>
 <ct:contentTypeSchema xmlns:ct="http://schemas.microsoft.com/office/2006/metadata/contentType" xmlns:ma="http://schemas.microsoft.com/office/2006/metadata/properties/metaAttributes" ct:_="" ma:_="" ma:contentTypeName="Document" ma:contentTypeID="0x01010079F111ED35F8CC479449609E8A0923A6" ma:contentTypeVersion="12" ma:contentTypeDescription="Create a new document." ma:contentTypeScope="" ma:versionID="426e97fa315356fffbdcd9876fe988c2">
   <xsd:schema xmlns:xsd="http://www.w3.org/2001/XMLSchema" xmlns:xs="http://www.w3.org/2001/XMLSchema" xmlns:p="http://schemas.microsoft.com/office/2006/metadata/properties" xmlns:ns2="71af3243-3dd4-4a8d-8c0d-dd76da1f02a5" xmlns:ns3="16c05727-aa75-4e4a-9b5f-8a80a1165891" targetNamespace="http://schemas.microsoft.com/office/2006/metadata/properties" ma:root="true" ma:fieldsID="14b8f0def80e6d70ce3def20c90759ae" ns2:_="" ns3:_="">
     <xsd:import namespace="71af3243-3dd4-4a8d-8c0d-dd76da1f02a5"/>
@@ -30520,11 +30529,16 @@
 </ct:contentTypeSchema>
 </file>
 
-<file path=customXml/item2.xml><?xml version="1.0" encoding="utf-8"?>
-<b:Sources xmlns:b="http://schemas.openxmlformats.org/officeDocument/2006/bibliography" xmlns="http://schemas.openxmlformats.org/officeDocument/2006/bibliography" SelectedStyle="\APASixthEditionOfficeOnline.xsl" StyleName="APA" Version="6"/>
+<file path=customXml/item3.xml><?xml version="1.0" encoding="utf-8"?>
+<p:properties xmlns:p="http://schemas.microsoft.com/office/2006/metadata/properties" xmlns:xsi="http://www.w3.org/2001/XMLSchema-instance" xmlns:pc="http://schemas.microsoft.com/office/infopath/2007/PartnerControls">
+  <documentManagement>
+    <Status xmlns="71af3243-3dd4-4a8d-8c0d-dd76da1f02a5">Not started</Status>
+    <MediaServiceKeyPoints xmlns="71af3243-3dd4-4a8d-8c0d-dd76da1f02a5" xsi:nil="true"/>
+  </documentManagement>
+</p:properties>
 </file>
 
-<file path=customXml/item3.xml><?xml version="1.0" encoding="utf-8"?>
+<file path=customXml/item4.xml><?xml version="1.0" encoding="utf-8"?>
 <?mso-contentType ?>
 <FormTemplates xmlns="http://schemas.microsoft.com/sharepoint/v3/contenttype/forms">
   <Display>DocumentLibraryForm</Display>
@@ -30533,16 +30547,15 @@
 </FormTemplates>
 </file>
 
-<file path=customXml/item4.xml><?xml version="1.0" encoding="utf-8"?>
-<p:properties xmlns:p="http://schemas.microsoft.com/office/2006/metadata/properties" xmlns:xsi="http://www.w3.org/2001/XMLSchema-instance" xmlns:pc="http://schemas.microsoft.com/office/infopath/2007/PartnerControls">
-  <documentManagement>
-    <Status xmlns="71af3243-3dd4-4a8d-8c0d-dd76da1f02a5">Not started</Status>
-    <MediaServiceKeyPoints xmlns="71af3243-3dd4-4a8d-8c0d-dd76da1f02a5" xsi:nil="true"/>
-  </documentManagement>
-</p:properties>
+<file path=customXml/itemProps1.xml><?xml version="1.0" encoding="utf-8"?>
+<ds:datastoreItem xmlns:ds="http://schemas.openxmlformats.org/officeDocument/2006/customXml" ds:itemID="{BED346F3-F71D-4712-8DD0-5CE4FBD7411F}">
+  <ds:schemaRefs>
+    <ds:schemaRef ds:uri="http://schemas.openxmlformats.org/officeDocument/2006/bibliography"/>
+  </ds:schemaRefs>
+</ds:datastoreItem>
 </file>
 
-<file path=customXml/itemProps1.xml><?xml version="1.0" encoding="utf-8"?>
+<file path=customXml/itemProps2.xml><?xml version="1.0" encoding="utf-8"?>
 <ds:datastoreItem xmlns:ds="http://schemas.openxmlformats.org/officeDocument/2006/customXml" ds:itemID="{4EBB4D92-9FAC-4A87-98A6-C047D206C86C}">
   <ds:schemaRefs>
     <ds:schemaRef ds:uri="http://schemas.microsoft.com/office/2006/metadata/contentType"/>
@@ -30561,23 +30574,7 @@
 </ds:datastoreItem>
 </file>
 
-<file path=customXml/itemProps2.xml><?xml version="1.0" encoding="utf-8"?>
-<ds:datastoreItem xmlns:ds="http://schemas.openxmlformats.org/officeDocument/2006/customXml" ds:itemID="{BED346F3-F71D-4712-8DD0-5CE4FBD7411F}">
-  <ds:schemaRefs>
-    <ds:schemaRef ds:uri="http://schemas.openxmlformats.org/officeDocument/2006/bibliography"/>
-  </ds:schemaRefs>
-</ds:datastoreItem>
-</file>
-
 <file path=customXml/itemProps3.xml><?xml version="1.0" encoding="utf-8"?>
-<ds:datastoreItem xmlns:ds="http://schemas.openxmlformats.org/officeDocument/2006/customXml" ds:itemID="{1DC1AFCD-CB23-4E15-94AF-C224F69BEB1C}">
-  <ds:schemaRefs>
-    <ds:schemaRef ds:uri="http://schemas.microsoft.com/sharepoint/v3/contenttype/forms"/>
-  </ds:schemaRefs>
-</ds:datastoreItem>
-</file>
-
-<file path=customXml/itemProps4.xml><?xml version="1.0" encoding="utf-8"?>
 <ds:datastoreItem xmlns:ds="http://schemas.openxmlformats.org/officeDocument/2006/customXml" ds:itemID="{59B4A502-49A0-44A8-A990-EBD5B9E08819}">
   <ds:schemaRefs>
     <ds:schemaRef ds:uri="http://schemas.microsoft.com/office/2006/metadata/properties"/>
@@ -30585,4 +30582,12 @@
     <ds:schemaRef ds:uri="71af3243-3dd4-4a8d-8c0d-dd76da1f02a5"/>
   </ds:schemaRefs>
 </ds:datastoreItem>
+</file>
+
+<file path=customXml/itemProps4.xml><?xml version="1.0" encoding="utf-8"?>
+<ds:datastoreItem xmlns:ds="http://schemas.openxmlformats.org/officeDocument/2006/customXml" ds:itemID="{1DC1AFCD-CB23-4E15-94AF-C224F69BEB1C}">
+  <ds:schemaRefs>
+    <ds:schemaRef ds:uri="http://schemas.microsoft.com/sharepoint/v3/contenttype/forms"/>
+  </ds:schemaRefs>
+</ds:datastoreItem>
 </file>
</xml_diff>